<commit_message>
commit#15 backup, starting to work on TDA role
</commit_message>
<xml_diff>
--- a/public/KK3-template.docx
+++ b/public/KK3-template.docx
@@ -34,7 +34,7 @@
         <mc:AlternateContent>
           <mc:Choice Requires="wps">
             <w:drawing>
-              <wp:anchor distT="0" distB="0" distL="114300" distR="114300" simplePos="0" relativeHeight="251660288" behindDoc="0" locked="0" layoutInCell="1" allowOverlap="1" wp14:anchorId="52DE62CB" wp14:editId="3880E5CE">
+              <wp:anchor distT="0" distB="0" distL="114300" distR="114300" simplePos="0" relativeHeight="251660288" behindDoc="0" locked="0" layoutInCell="1" allowOverlap="1" wp14:anchorId="2ACD3BD2" wp14:editId="1E7CAAE0">
                 <wp:simplePos x="0" y="0"/>
                 <wp:positionH relativeFrom="margin">
                   <wp:posOffset>156845</wp:posOffset>
@@ -112,7 +112,7 @@
                                 <w:lang w:val="en-MY" w:eastAsia="ja-JP"/>
                               </w:rPr>
                               <w:drawing>
-                                <wp:inline distT="0" distB="0" distL="0" distR="0" wp14:anchorId="4CFB5360" wp14:editId="60BA6908">
+                                <wp:inline distT="0" distB="0" distL="0" distR="0" wp14:anchorId="04538D39" wp14:editId="145D6FC5">
                                   <wp:extent cx="2914650" cy="923925"/>
                                   <wp:effectExtent l="0" t="0" r="0" b="9525"/>
                                   <wp:docPr id="1" name="Picture 1" descr="Description: logo utm JEPG"/>
@@ -1298,7 +1298,7 @@
           </mc:Choice>
           <mc:Fallback>
             <w:pict>
-              <v:rect w14:anchorId="52DE62CB" id="Rectangle 29" o:spid="_x0000_s1026" style="position:absolute;left:0;text-align:left;margin-left:12.35pt;margin-top:3.2pt;width:455.25pt;height:599.1pt;z-index:251660288;visibility:visible;mso-wrap-style:square;mso-width-percent:0;mso-height-percent:0;mso-wrap-distance-left:9pt;mso-wrap-distance-top:0;mso-wrap-distance-right:9pt;mso-wrap-distance-bottom:0;mso-position-horizontal:absolute;mso-position-horizontal-relative:margin;mso-position-vertical:absolute;mso-position-vertical-relative:text;mso-width-percent:0;mso-height-percent:0;mso-width-relative:page;mso-height-relative:page;v-text-anchor:top" o:gfxdata="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" strokeweight="6pt">
+              <v:rect w14:anchorId="2ACD3BD2" id="Rectangle 29" o:spid="_x0000_s1026" style="position:absolute;left:0;text-align:left;margin-left:12.35pt;margin-top:3.2pt;width:455.25pt;height:599.1pt;z-index:251660288;visibility:visible;mso-wrap-style:square;mso-width-percent:0;mso-height-percent:0;mso-wrap-distance-left:9pt;mso-wrap-distance-top:0;mso-wrap-distance-right:9pt;mso-wrap-distance-bottom:0;mso-position-horizontal:absolute;mso-position-horizontal-relative:margin;mso-position-vertical:absolute;mso-position-vertical-relative:text;mso-width-percent:0;mso-height-percent:0;mso-width-relative:page;mso-height-relative:page;v-text-anchor:top" o:gfxdata="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" strokeweight="6pt">
                 <v:stroke linestyle="thickBetweenThin"/>
                 <v:textbox>
                   <w:txbxContent>
@@ -1337,7 +1337,7 @@
                           <w:lang w:val="en-MY" w:eastAsia="ja-JP"/>
                         </w:rPr>
                         <w:drawing>
-                          <wp:inline distT="0" distB="0" distL="0" distR="0" wp14:anchorId="4CFB5360" wp14:editId="60BA6908">
+                          <wp:inline distT="0" distB="0" distL="0" distR="0" wp14:anchorId="04538D39" wp14:editId="145D6FC5">
                             <wp:extent cx="2914650" cy="923925"/>
                             <wp:effectExtent l="0" t="0" r="0" b="9525"/>
                             <wp:docPr id="1" name="Picture 1" descr="Description: logo utm JEPG"/>
@@ -4633,7 +4633,7 @@
         </w:rPr>
         <w:lastRenderedPageBreak/>
         <w:drawing>
-          <wp:anchor distT="0" distB="0" distL="114300" distR="114300" simplePos="0" relativeHeight="251659264" behindDoc="0" locked="0" layoutInCell="1" hidden="0" allowOverlap="1" wp14:anchorId="43FCE46E" wp14:editId="57D42C92">
+          <wp:anchor distT="0" distB="0" distL="114300" distR="114300" simplePos="0" relativeHeight="251659264" behindDoc="0" locked="0" layoutInCell="1" hidden="0" allowOverlap="1" wp14:anchorId="2FB42712" wp14:editId="2D4BB342">
             <wp:simplePos x="0" y="0"/>
             <wp:positionH relativeFrom="margin">
               <wp:posOffset>2028825</wp:posOffset>
@@ -5897,6 +5897,7 @@
                       <w:b/>
                       <w:color w:val="000000" w:themeColor="text1"/>
                     </w:rPr>
+                    <w:lastRenderedPageBreak/>
                     <w:t>Kod</w:t>
                   </w:r>
                 </w:p>
@@ -5956,7 +5957,6 @@
                       <w:rFonts w:ascii="Arial" w:hAnsi="Arial" w:cs="Arial"/>
                       <w:lang w:val="sv-SE"/>
                     </w:rPr>
-                    <w:lastRenderedPageBreak/>
                     <w:t>${it7_bmk}</w:t>
                   </w:r>
                 </w:p>
@@ -7375,6 +7375,7 @@
                 <w:rFonts w:ascii="Arial" w:eastAsia="Arial" w:hAnsi="Arial"/>
                 <w:b/>
               </w:rPr>
+              <w:lastRenderedPageBreak/>
               <w:t>12</w:t>
             </w:r>
             <w:r>
@@ -8806,6 +8807,7 @@
                 <w:rFonts w:ascii="Arial" w:hAnsi="Arial" w:cs="Arial"/>
                 <w:lang w:val="sv-SE"/>
               </w:rPr>
+              <w:lastRenderedPageBreak/>
               <w:t>${it18_1}.</w:t>
             </w:r>
           </w:p>
@@ -8956,7 +8958,6 @@
                 <w:rFonts w:ascii="Arial" w:hAnsi="Arial" w:cs="Arial"/>
                 <w:lang w:val="sv-SE"/>
               </w:rPr>
-              <w:lastRenderedPageBreak/>
               <w:t>${it18_6}</w:t>
             </w:r>
             <w:r>
@@ -9158,6 +9159,58 @@
           </w:p>
           <w:p>
             <w:pPr>
+              <w:jc w:val="both"/>
+              <w:rPr>
+                <w:rFonts w:ascii="Arial" w:eastAsia="Arial" w:hAnsi="Arial"/>
+                <w:bCs/>
+                <w:spacing w:val="2"/>
+              </w:rPr>
+            </w:pPr>
+          </w:p>
+          <w:p>
+            <w:pPr>
+              <w:jc w:val="both"/>
+              <w:rPr>
+                <w:rFonts w:ascii="Arial" w:eastAsia="Arial" w:hAnsi="Arial"/>
+                <w:bCs/>
+                <w:spacing w:val="2"/>
+              </w:rPr>
+            </w:pPr>
+            <w:r>
+              <w:rPr>
+                <w:rFonts w:ascii="Arial" w:eastAsia="Arial" w:hAnsi="Arial"/>
+                <w:bCs/>
+                <w:spacing w:val="2"/>
+              </w:rPr>
+              <w:t>${</w:t>
+            </w:r>
+            <w:r>
+              <w:rPr>
+                <w:rFonts w:ascii="Arial" w:eastAsia="Arial" w:hAnsi="Arial"/>
+                <w:bCs/>
+                <w:spacing w:val="2"/>
+              </w:rPr>
+              <w:t>it18</w:t>
+            </w:r>
+            <w:r>
+              <w:rPr>
+                <w:rFonts w:ascii="Arial" w:eastAsia="Arial" w:hAnsi="Arial"/>
+                <w:bCs/>
+                <w:spacing w:val="2"/>
+              </w:rPr>
+              <w:t>ex</w:t>
+            </w:r>
+            <w:r>
+              <w:rPr>
+                <w:rFonts w:ascii="Arial" w:eastAsia="Arial" w:hAnsi="Arial"/>
+                <w:bCs/>
+                <w:spacing w:val="2"/>
+              </w:rPr>
+              <w:t>}</w:t>
+            </w:r>
+          </w:p>
+          <w:p>
+            <w:pPr>
               <w:pStyle w:val="ListParagraph"/>
               <w:numPr>
                 <w:ilvl w:val="1"/>
@@ -9165,6 +9218,29 @@
               </w:numPr>
               <w:jc w:val="both"/>
               <w:rPr>
+                <w:rFonts w:ascii="Arial" w:hAnsi="Arial" w:cs="Arial"/>
+                <w:lang w:val="sv-SE"/>
+              </w:rPr>
+            </w:pPr>
+            <w:r>
+              <w:rPr>
+                <w:rFonts w:ascii="Arial" w:hAnsi="Arial" w:cs="Arial"/>
+                <w:lang w:val="sv-SE"/>
+              </w:rPr>
+              <w:t>${it18_ex}</w:t>
+            </w:r>
+            <w:r>
+              <w:rPr>
+                <w:rFonts w:ascii="Arial" w:hAnsi="Arial" w:cs="Arial"/>
+                <w:lang w:val="sv-SE"/>
+              </w:rPr>
+              <w:t>.</w:t>
+            </w:r>
+          </w:p>
+          <w:p>
+            <w:pPr>
+              <w:jc w:val="both"/>
+              <w:rPr>
                 <w:rFonts w:ascii="Arial" w:eastAsia="Arial" w:hAnsi="Arial"/>
                 <w:bCs/>
                 <w:spacing w:val="2"/>
@@ -9172,131 +9248,27 @@
             </w:pPr>
             <w:r>
               <w:rPr>
-                <w:rFonts w:ascii="Arial" w:hAnsi="Arial" w:cs="Arial"/>
-                <w:lang w:val="sv-SE"/>
-              </w:rPr>
-              <w:t>${it18_14}</w:t>
-            </w:r>
-            <w:r>
-              <w:rPr>
-                <w:rFonts w:ascii="Arial" w:hAnsi="Arial"/>
-                <w:lang w:val="ms-MY"/>
-              </w:rPr>
-              <w:t>.</w:t>
-            </w:r>
-          </w:p>
-          <w:p>
-            <w:pPr>
-              <w:jc w:val="both"/>
-              <w:rPr>
                 <w:rFonts w:ascii="Arial" w:eastAsia="Arial" w:hAnsi="Arial"/>
                 <w:bCs/>
                 <w:spacing w:val="2"/>
               </w:rPr>
-            </w:pPr>
-          </w:p>
-          <w:p>
-            <w:pPr>
-              <w:jc w:val="both"/>
+              <w:t>${/</w:t>
+            </w:r>
+            <w:r>
               <w:rPr>
                 <w:rFonts w:ascii="Arial" w:eastAsia="Arial" w:hAnsi="Arial"/>
                 <w:bCs/>
                 <w:spacing w:val="2"/>
               </w:rPr>
-            </w:pPr>
+              <w:t>it18</w:t>
+            </w:r>
             <w:r>
               <w:rPr>
                 <w:rFonts w:ascii="Arial" w:eastAsia="Arial" w:hAnsi="Arial"/>
                 <w:bCs/>
                 <w:spacing w:val="2"/>
               </w:rPr>
-              <w:t>${</w:t>
-            </w:r>
-            <w:r>
-              <w:rPr>
-                <w:rFonts w:ascii="Arial" w:eastAsia="Arial" w:hAnsi="Arial"/>
-                <w:bCs/>
-                <w:spacing w:val="2"/>
-              </w:rPr>
-              <w:t>it18</w:t>
-            </w:r>
-            <w:r>
-              <w:rPr>
-                <w:rFonts w:ascii="Arial" w:eastAsia="Arial" w:hAnsi="Arial"/>
-                <w:bCs/>
-                <w:spacing w:val="2"/>
-              </w:rPr>
-              <w:t>extra</w:t>
-            </w:r>
-            <w:r>
-              <w:rPr>
-                <w:rFonts w:ascii="Arial" w:eastAsia="Arial" w:hAnsi="Arial"/>
-                <w:bCs/>
-                <w:spacing w:val="2"/>
-              </w:rPr>
-              <w:t>}</w:t>
-            </w:r>
-          </w:p>
-          <w:p>
-            <w:pPr>
-              <w:pStyle w:val="ListParagraph"/>
-              <w:numPr>
-                <w:ilvl w:val="1"/>
-                <w:numId w:val="1"/>
-              </w:numPr>
-              <w:jc w:val="both"/>
-              <w:rPr>
-                <w:rFonts w:ascii="Arial" w:hAnsi="Arial" w:cs="Arial"/>
-                <w:lang w:val="sv-SE"/>
-              </w:rPr>
-            </w:pPr>
-            <w:r>
-              <w:rPr>
-                <w:rFonts w:ascii="Arial" w:hAnsi="Arial" w:cs="Arial"/>
-                <w:lang w:val="sv-SE"/>
-              </w:rPr>
-              <w:t>${it18_ex}</w:t>
-            </w:r>
-            <w:r>
-              <w:rPr>
-                <w:rFonts w:ascii="Arial" w:hAnsi="Arial" w:cs="Arial"/>
-                <w:lang w:val="sv-SE"/>
-              </w:rPr>
-              <w:t>.</w:t>
-            </w:r>
-          </w:p>
-          <w:p>
-            <w:pPr>
-              <w:jc w:val="both"/>
-              <w:rPr>
-                <w:rFonts w:ascii="Arial" w:eastAsia="Arial" w:hAnsi="Arial"/>
-                <w:bCs/>
-                <w:spacing w:val="2"/>
-              </w:rPr>
-            </w:pPr>
-            <w:r>
-              <w:rPr>
-                <w:rFonts w:ascii="Arial" w:eastAsia="Arial" w:hAnsi="Arial"/>
-                <w:bCs/>
-                <w:spacing w:val="2"/>
-              </w:rPr>
-              <w:t>${/</w:t>
-            </w:r>
-            <w:r>
-              <w:rPr>
-                <w:rFonts w:ascii="Arial" w:eastAsia="Arial" w:hAnsi="Arial"/>
-                <w:bCs/>
-                <w:spacing w:val="2"/>
-              </w:rPr>
-              <w:t>it18</w:t>
-            </w:r>
-            <w:r>
-              <w:rPr>
-                <w:rFonts w:ascii="Arial" w:eastAsia="Arial" w:hAnsi="Arial"/>
-                <w:bCs/>
-                <w:spacing w:val="2"/>
-              </w:rPr>
-              <w:t>extra}</w:t>
+              <w:t>ex}</w:t>
             </w:r>
           </w:p>
           <w:p>
@@ -11109,6 +11081,7 @@
                       <w:sz w:val="20"/>
                       <w:szCs w:val="20"/>
                     </w:rPr>
+                    <w:lastRenderedPageBreak/>
                     <w:t>Lokasi / Entiti Akademik</w:t>
                   </w:r>
                 </w:p>
@@ -11646,7 +11619,6 @@
                       <w:sz w:val="20"/>
                       <w:szCs w:val="20"/>
                     </w:rPr>
-                    <w:lastRenderedPageBreak/>
                     <w:t>Kandungan DAN Bilangan Pernyataan</w:t>
                   </w:r>
                 </w:p>
@@ -11683,7 +11655,6 @@
                       <w:szCs w:val="20"/>
                       <w:lang w:val="sv-SE"/>
                     </w:rPr>
-                    <w:lastRenderedPageBreak/>
                     <w:t>${it2</w:t>
                   </w:r>
                   <w:r>
@@ -11816,7 +11787,6 @@
                       <w:szCs w:val="20"/>
                       <w:lang w:val="sv-SE"/>
                     </w:rPr>
-                    <w:lastRenderedPageBreak/>
                     <w:t>${it2</w:t>
                   </w:r>
                   <w:r>
@@ -13683,7 +13653,7 @@
                       <w:sz w:val="20"/>
                       <w:szCs w:val="20"/>
                     </w:rPr>
-                    <w:t xml:space="preserve">CLO - kursus dikira sebagai kursus baharu (melibatkan perubahan nama dan </w:t>
+                    <w:t xml:space="preserve">CLO - </w:t>
                   </w:r>
                   <w:r>
                     <w:rPr>
@@ -13692,7 +13662,7 @@
                       <w:szCs w:val="20"/>
                     </w:rPr>
                     <w:lastRenderedPageBreak/>
-                    <w:t>kod))</w:t>
+                    <w:t>kursus dikira sebagai kursus baharu (melibatkan perubahan nama dan kod))</w:t>
                   </w:r>
                 </w:p>
                 <w:p>
@@ -13908,7 +13878,16 @@
                       <w:sz w:val="20"/>
                       <w:szCs w:val="20"/>
                     </w:rPr>
-                    <w:t xml:space="preserve">Kursus elektif (atau mana-mana kursus yang boleh dipilih dari senarai kursus yang diberikan) perlu mempunyai pemetaan kepada </w:t>
+                    <w:t xml:space="preserve">Kursus elektif (atau mana-mana kursus yang boleh dipilih dari senarai kursus yang diberikan) perlu </w:t>
+                  </w:r>
+                  <w:r>
+                    <w:rPr>
+                      <w:rFonts w:ascii="Arial" w:hAnsi="Arial" w:cs="Arial"/>
+                      <w:sz w:val="20"/>
+                      <w:szCs w:val="20"/>
+                    </w:rPr>
+                    <w:lastRenderedPageBreak/>
+                    <w:t xml:space="preserve">mempunyai pemetaan kepada </w:t>
                   </w:r>
                   <w:r>
                     <w:rPr>
@@ -13917,17 +13896,7 @@
                       <w:sz w:val="20"/>
                       <w:szCs w:val="20"/>
                     </w:rPr>
-                    <w:t xml:space="preserve">PLO yang sama (sekurang-kurangnya 2 – satu PLO teknikal dan satu lagi </w:t>
-                  </w:r>
-                  <w:r>
-                    <w:rPr>
-                      <w:rFonts w:ascii="Arial" w:hAnsi="Arial" w:cs="Arial"/>
-                      <w:b/>
-                      <w:sz w:val="20"/>
-                      <w:szCs w:val="20"/>
-                    </w:rPr>
-                    <w:lastRenderedPageBreak/>
-                    <w:t>PLO kemahiran generik)</w:t>
+                    <w:t>PLO yang sama (sekurang-kurangnya 2 – satu PLO teknikal dan satu lagi PLO kemahiran generik)</w:t>
                   </w:r>
                 </w:p>
                 <w:p>
@@ -19710,6 +19679,7 @@
                       <w:rFonts w:ascii="Arial" w:eastAsia="Arial" w:hAnsi="Arial"/>
                       <w:spacing w:val="2"/>
                     </w:rPr>
+                    <w:lastRenderedPageBreak/>
                     <w:t>Mesyuarat Jawatankuasa Akademik Fakulti (JKAF)</w:t>
                   </w:r>
                 </w:p>
@@ -19880,7 +19850,6 @@
                       <w:rFonts w:ascii="Arial" w:eastAsia="Arial" w:hAnsi="Arial"/>
                       <w:spacing w:val="2"/>
                     </w:rPr>
-                    <w:lastRenderedPageBreak/>
                     <w:t>Mesyuarat Jawatankuasa Tetap Senat Kurikulum dan Kualiti Akademik (JKTS KKA)</w:t>
                   </w:r>
                 </w:p>
@@ -21300,6 +21269,58 @@
                 </w:p>
                 <w:p>
                   <w:pPr>
+                    <w:ind w:right="139"/>
+                    <w:jc w:val="both"/>
+                    <w:rPr>
+                      <w:rFonts w:ascii="Arial" w:hAnsi="Arial" w:cs="Arial"/>
+                      <w:lang w:val="sv-SE"/>
+                    </w:rPr>
+                  </w:pPr>
+                </w:p>
+                <w:p>
+                  <w:pPr>
+                    <w:jc w:val="both"/>
+                    <w:rPr>
+                      <w:rFonts w:ascii="Arial" w:eastAsia="Arial" w:hAnsi="Arial"/>
+                      <w:bCs/>
+                      <w:spacing w:val="2"/>
+                    </w:rPr>
+                  </w:pPr>
+                  <w:r>
+                    <w:rPr>
+                      <w:rFonts w:ascii="Arial" w:eastAsia="Arial" w:hAnsi="Arial"/>
+                      <w:bCs/>
+                      <w:spacing w:val="2"/>
+                    </w:rPr>
+                    <w:t>${itexcel</w:t>
+                  </w:r>
+                  <w:r>
+                    <w:rPr>
+                      <w:rFonts w:ascii="Arial" w:eastAsia="Arial" w:hAnsi="Arial"/>
+                      <w:bCs/>
+                      <w:spacing w:val="2"/>
+                    </w:rPr>
+                    <w:t>ex</w:t>
+                  </w:r>
+                  <w:r>
+                    <w:rPr>
+                      <w:rFonts w:ascii="Arial" w:eastAsia="Arial" w:hAnsi="Arial"/>
+                      <w:bCs/>
+                      <w:spacing w:val="2"/>
+                    </w:rPr>
+                    <w:t>tra</w:t>
+                  </w:r>
+                  <w:r>
+                    <w:rPr>
+                      <w:rFonts w:ascii="Arial" w:eastAsia="Arial" w:hAnsi="Arial"/>
+                      <w:bCs/>
+                      <w:spacing w:val="2"/>
+                    </w:rPr>
+                    <w:t>}</w:t>
+                  </w:r>
+                </w:p>
+                <w:p>
+                  <w:pPr>
                     <w:pStyle w:val="ListParagraph"/>
                     <w:numPr>
                       <w:ilvl w:val="0"/>
@@ -21317,7 +21338,71 @@
                       <w:rFonts w:ascii="Arial" w:hAnsi="Arial" w:cs="Arial"/>
                       <w:lang w:val="sv-SE"/>
                     </w:rPr>
-                    <w:t>${it_excelx}</w:t>
+                    <w:t>${it_excel</w:t>
+                  </w:r>
+                  <w:r>
+                    <w:rPr>
+                      <w:rFonts w:ascii="Arial" w:hAnsi="Arial" w:cs="Arial"/>
+                      <w:lang w:val="sv-SE"/>
+                    </w:rPr>
+                    <w:t>e</w:t>
+                  </w:r>
+                  <w:r>
+                    <w:rPr>
+                      <w:rFonts w:ascii="Arial" w:hAnsi="Arial" w:cs="Arial"/>
+                      <w:lang w:val="sv-SE"/>
+                    </w:rPr>
+                    <w:t>x}</w:t>
+                  </w:r>
+                </w:p>
+                <w:p>
+                  <w:pPr>
+                    <w:jc w:val="both"/>
+                    <w:rPr>
+                      <w:rFonts w:ascii="Arial" w:eastAsia="Arial" w:hAnsi="Arial"/>
+                      <w:bCs/>
+                      <w:spacing w:val="2"/>
+                    </w:rPr>
+                  </w:pPr>
+                  <w:r>
+                    <w:rPr>
+                      <w:rFonts w:ascii="Arial" w:eastAsia="Arial" w:hAnsi="Arial"/>
+                      <w:bCs/>
+                      <w:spacing w:val="2"/>
+                    </w:rPr>
+                    <w:t>${/</w:t>
+                  </w:r>
+                  <w:r>
+                    <w:rPr>
+                      <w:rFonts w:ascii="Arial" w:eastAsia="Arial" w:hAnsi="Arial"/>
+                      <w:bCs/>
+                      <w:spacing w:val="2"/>
+                    </w:rPr>
+                    <w:t>itexcel</w:t>
+                  </w:r>
+                  <w:r>
+                    <w:rPr>
+                      <w:rFonts w:ascii="Arial" w:eastAsia="Arial" w:hAnsi="Arial"/>
+                      <w:bCs/>
+                      <w:spacing w:val="2"/>
+                    </w:rPr>
+                    <w:t>ex</w:t>
+                  </w:r>
+                  <w:r>
+                    <w:rPr>
+                      <w:rFonts w:ascii="Arial" w:eastAsia="Arial" w:hAnsi="Arial"/>
+                      <w:bCs/>
+                      <w:spacing w:val="2"/>
+                    </w:rPr>
+                    <w:t>tra</w:t>
+                  </w:r>
+                  <w:r>
+                    <w:rPr>
+                      <w:rFonts w:ascii="Arial" w:eastAsia="Arial" w:hAnsi="Arial"/>
+                      <w:bCs/>
+                      <w:spacing w:val="2"/>
+                    </w:rPr>
+                    <w:t>}</w:t>
                   </w:r>
                 </w:p>
                 <w:p>
@@ -21468,36 +21553,6 @@
         </w:tc>
       </w:tr>
     </w:tbl>
-    <w:p>
-      <w:pPr>
-        <w:rPr>
-          <w:rFonts w:ascii="Arial" w:hAnsi="Arial" w:cs="Arial"/>
-          <w:b/>
-          <w:sz w:val="20"/>
-          <w:szCs w:val="20"/>
-        </w:rPr>
-      </w:pPr>
-    </w:p>
-    <w:p>
-      <w:pPr>
-        <w:rPr>
-          <w:rFonts w:ascii="Arial" w:hAnsi="Arial" w:cs="Arial"/>
-          <w:b/>
-          <w:sz w:val="20"/>
-          <w:szCs w:val="20"/>
-        </w:rPr>
-      </w:pPr>
-    </w:p>
-    <w:p>
-      <w:pPr>
-        <w:rPr>
-          <w:rFonts w:ascii="Arial" w:hAnsi="Arial" w:cs="Arial"/>
-          <w:b/>
-          <w:sz w:val="20"/>
-          <w:szCs w:val="20"/>
-        </w:rPr>
-      </w:pPr>
-    </w:p>
     <w:p>
       <w:pPr>
         <w:rPr>
@@ -21644,6 +21699,7 @@
           <w:sz w:val="20"/>
           <w:szCs w:val="20"/>
         </w:rPr>
+        <w:lastRenderedPageBreak/>
         <w:br w:type="page"/>
       </w:r>
     </w:p>
@@ -22182,6 +22238,8 @@
         </w:rPr>
       </w:pPr>
     </w:p>
+    <w:p/>
+    <w:p/>
     <w:p/>
     <w:p/>
     <w:p/>
@@ -22287,7 +22345,7 @@
 <w:ftr xmlns:wpc="http://schemas.microsoft.com/office/word/2010/wordprocessingCanvas" xmlns:cx="http://schemas.microsoft.com/office/drawing/2014/chartex" xmlns:mc="http://schemas.openxmlformats.org/markup-compatibility/2006" xmlns:o="urn:schemas-microsoft-com:office:office" xmlns:r="http://schemas.openxmlformats.org/officeDocument/2006/relationships" xmlns:m="http://schemas.openxmlformats.org/officeDocument/2006/math" xmlns:v="urn:schemas-microsoft-com:vml" xmlns:wp14="http://schemas.microsoft.com/office/word/2010/wordprocessingDrawing" xmlns:wp="http://schemas.openxmlformats.org/drawingml/2006/wordprocessingDrawing" xmlns:w10="urn:schemas-microsoft-com:office:word" xmlns:w="http://schemas.openxmlformats.org/wordprocessingml/2006/main" xmlns:w14="http://schemas.microsoft.com/office/word/2010/wordml" xmlns:w15="http://schemas.microsoft.com/office/word/2012/wordml" xmlns:w16se="http://schemas.microsoft.com/office/word/2015/wordml/symex" xmlns:wpg="http://schemas.microsoft.com/office/word/2010/wordprocessingGroup" xmlns:wpi="http://schemas.microsoft.com/office/word/2010/wordprocessingInk" xmlns:wne="http://schemas.microsoft.com/office/word/2006/wordml" xmlns:wps="http://schemas.microsoft.com/office/word/2010/wordprocessingShape" mc:Ignorable="w14 w15 w16se wp14">
   <w:sdt>
     <w:sdtPr>
-      <w:id w:val="2117175401"/>
+      <w:id w:val="1888065826"/>
       <w:docPartObj>
         <w:docPartGallery w:val="Page Numbers (Bottom of Page)"/>
         <w:docPartUnique/>
@@ -22375,6 +22433,7 @@
       <w:ind w:right="360"/>
     </w:pPr>
   </w:p>
+  <w:p/>
 </w:ftr>
 </file>
 
@@ -22391,6 +22450,7 @@
       <w:pStyle w:val="Footer"/>
     </w:pPr>
   </w:p>
+  <w:p/>
 </w:ftr>
 </file>
 
@@ -22444,6 +22504,7 @@
       <w:pStyle w:val="Footer"/>
     </w:pPr>
   </w:p>
+  <w:p/>
 </w:ftr>
 </file>
 
@@ -22591,6 +22652,7 @@
       <w:pStyle w:val="Header"/>
     </w:pPr>
   </w:p>
+  <w:p/>
 </w:hdr>
 </file>
 

</xml_diff>

<commit_message>
commt#19 final checking before deployment
</commit_message>
<xml_diff>
--- a/public/KK3-template.docx
+++ b/public/KK3-template.docx
@@ -34,7 +34,7 @@
         <mc:AlternateContent>
           <mc:Choice Requires="wps">
             <w:drawing>
-              <wp:anchor distT="0" distB="0" distL="114300" distR="114300" simplePos="0" relativeHeight="251660288" behindDoc="0" locked="0" layoutInCell="1" allowOverlap="1" wp14:anchorId="2ACD3BD2" wp14:editId="1E7CAAE0">
+              <wp:anchor distT="0" distB="0" distL="114300" distR="114300" simplePos="0" relativeHeight="251660288" behindDoc="0" locked="0" layoutInCell="1" allowOverlap="1" wp14:anchorId="53514E48" wp14:editId="71350C20">
                 <wp:simplePos x="0" y="0"/>
                 <wp:positionH relativeFrom="margin">
                   <wp:posOffset>156845</wp:posOffset>
@@ -112,7 +112,7 @@
                                 <w:lang w:val="en-MY" w:eastAsia="ja-JP"/>
                               </w:rPr>
                               <w:drawing>
-                                <wp:inline distT="0" distB="0" distL="0" distR="0" wp14:anchorId="04538D39" wp14:editId="145D6FC5">
+                                <wp:inline distT="0" distB="0" distL="0" distR="0" wp14:anchorId="7B0AE983" wp14:editId="6CAD375B">
                                   <wp:extent cx="2914650" cy="923925"/>
                                   <wp:effectExtent l="0" t="0" r="0" b="9525"/>
                                   <wp:docPr id="1" name="Picture 1" descr="Description: logo utm JEPG"/>
@@ -1298,7 +1298,7 @@
           </mc:Choice>
           <mc:Fallback>
             <w:pict>
-              <v:rect w14:anchorId="2ACD3BD2" id="Rectangle 29" o:spid="_x0000_s1026" style="position:absolute;left:0;text-align:left;margin-left:12.35pt;margin-top:3.2pt;width:455.25pt;height:599.1pt;z-index:251660288;visibility:visible;mso-wrap-style:square;mso-width-percent:0;mso-height-percent:0;mso-wrap-distance-left:9pt;mso-wrap-distance-top:0;mso-wrap-distance-right:9pt;mso-wrap-distance-bottom:0;mso-position-horizontal:absolute;mso-position-horizontal-relative:margin;mso-position-vertical:absolute;mso-position-vertical-relative:text;mso-width-percent:0;mso-height-percent:0;mso-width-relative:page;mso-height-relative:page;v-text-anchor:top" o:gfxdata="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" strokeweight="6pt">
+              <v:rect w14:anchorId="53514E48" id="Rectangle 29" o:spid="_x0000_s1026" style="position:absolute;left:0;text-align:left;margin-left:12.35pt;margin-top:3.2pt;width:455.25pt;height:599.1pt;z-index:251660288;visibility:visible;mso-wrap-style:square;mso-width-percent:0;mso-height-percent:0;mso-wrap-distance-left:9pt;mso-wrap-distance-top:0;mso-wrap-distance-right:9pt;mso-wrap-distance-bottom:0;mso-position-horizontal:absolute;mso-position-horizontal-relative:margin;mso-position-vertical:absolute;mso-position-vertical-relative:text;mso-width-percent:0;mso-height-percent:0;mso-width-relative:page;mso-height-relative:page;v-text-anchor:top" o:gfxdata="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" strokeweight="6pt">
                 <v:stroke linestyle="thickBetweenThin"/>
                 <v:textbox>
                   <w:txbxContent>
@@ -1337,7 +1337,7 @@
                           <w:lang w:val="en-MY" w:eastAsia="ja-JP"/>
                         </w:rPr>
                         <w:drawing>
-                          <wp:inline distT="0" distB="0" distL="0" distR="0" wp14:anchorId="04538D39" wp14:editId="145D6FC5">
+                          <wp:inline distT="0" distB="0" distL="0" distR="0" wp14:anchorId="7B0AE983" wp14:editId="6CAD375B">
                             <wp:extent cx="2914650" cy="923925"/>
                             <wp:effectExtent l="0" t="0" r="0" b="9525"/>
                             <wp:docPr id="1" name="Picture 1" descr="Description: logo utm JEPG"/>
@@ -4633,7 +4633,7 @@
         </w:rPr>
         <w:lastRenderedPageBreak/>
         <w:drawing>
-          <wp:anchor distT="0" distB="0" distL="114300" distR="114300" simplePos="0" relativeHeight="251659264" behindDoc="0" locked="0" layoutInCell="1" hidden="0" allowOverlap="1" wp14:anchorId="2FB42712" wp14:editId="2D4BB342">
+          <wp:anchor distT="0" distB="0" distL="114300" distR="114300" simplePos="0" relativeHeight="251659264" behindDoc="0" locked="0" layoutInCell="1" hidden="0" allowOverlap="1" wp14:anchorId="1B1F1E04" wp14:editId="13CF32A2">
             <wp:simplePos x="0" y="0"/>
             <wp:positionH relativeFrom="margin">
               <wp:posOffset>2028825</wp:posOffset>
@@ -21944,7 +21944,7 @@
               <w:rPr>
                 <w:rFonts w:ascii="Arial" w:hAnsi="Arial"/>
               </w:rPr>
-              <w:t>Jawatan Pegawai Pentadbiran</w:t>
+              <w:t>${c_pp_jawatan}</w:t>
             </w:r>
           </w:p>
         </w:tc>
@@ -21963,7 +21963,7 @@
               <w:rPr>
                 <w:rFonts w:ascii="Arial" w:hAnsi="Arial"/>
               </w:rPr>
-              <w:t>Dekan/Pengarah Fakulti/Pusat Pengajian/Pusat/ Institut</w:t>
+              <w:t>${c_dk_jawatan}</w:t>
             </w:r>
           </w:p>
         </w:tc>
@@ -22238,6 +22238,7 @@
         </w:rPr>
       </w:pPr>
     </w:p>
+    <w:p/>
     <w:p/>
     <w:p/>
     <w:p/>
@@ -24389,6 +24390,7 @@
   <w:style w:type="character" w:default="1" w:styleId="DefaultParagraphFont">
     <w:name w:val="Default Paragraph Font"/>
     <w:uiPriority w:val="1"/>
+    <w:semiHidden/>
     <w:unhideWhenUsed/>
   </w:style>
   <w:style w:type="table" w:default="1" w:styleId="TableNormal">

</xml_diff>